<commit_message>
Bugs resolus et fonctionnalités ajoutées
</commit_message>
<xml_diff>
--- a/code/BRP_front_end/src/main/webapp/export_files/Exports/Gustavo 2_23/Gustavo 2_LOT_0_.docx
+++ b/code/BRP_front_end/src/main/webapp/export_files/Exports/Gustavo 2_23/Gustavo 2_LOT_0_.docx
@@ -817,6 +817,82 @@
       </w:pPr>
       <w:r>
         <w:t/>
+      </w:r>
+    </w:p>
+    <w:p>
+      <w:pPr>
+        <w:pStyle w:val="Titre2"/>
+      </w:pPr>
+      <w:r>
+        <w:t/>
+      </w:r>
+    </w:p>
+    <w:p>
+      <w:pPr>
+        <w:pStyle w:val="Titre2"/>
+      </w:pPr>
+      <w:r>
+        <w:t>Bac acier plein support d’étanchéité</w:t>
+      </w:r>
+    </w:p>
+    <w:p/>
+    <w:p>
+      <w:r>
+        <w:rPr>
+          <w:u w:val="single"/>
+        </w:rPr>
+        <w:t>Métré = m²</w:t>
+      </w:r>
+    </w:p>
+    <w:p/>
+    <w:p>
+      <w:r>
+        <w:t>Bac acier support d’étanchéité fixé sur panne métallique selon DTU 43.3.</w:t>
+      </w:r>
+    </w:p>
+    <w:p/>
+    <w:p>
+      <w:r>
+        <w:rPr>
+          <w:b w:val="true"/>
+          <w:i w:val="true"/>
+          <w:color w:val="7030A0"/>
+        </w:rPr>
+        <w:t>Localisation : kjkjkj</w:t>
+      </w:r>
+    </w:p>
+    <w:p>
+      <w:pPr>
+        <w:pStyle w:val="Titre2"/>
+      </w:pPr>
+      <w:r>
+        <w:t>Bac acier plein support d’étanchéité</w:t>
+      </w:r>
+    </w:p>
+    <w:p/>
+    <w:p>
+      <w:r>
+        <w:rPr>
+          <w:u w:val="single"/>
+        </w:rPr>
+        <w:t>Métré = m²</w:t>
+      </w:r>
+    </w:p>
+    <w:p/>
+    <w:p>
+      <w:r>
+        <w:t>Bac acier support d’étanchéité fixé sur panne métallique selon DTU 43.3.</w:t>
+      </w:r>
+    </w:p>
+    <w:p/>
+    <w:p>
+      <w:r>
+        <w:rPr>
+          <w:b w:val="true"/>
+          <w:i w:val="true"/>
+          <w:color w:val="7030A0"/>
+        </w:rPr>
+        <w:t xml:space="preserve">Localisation : </w:t>
       </w:r>
     </w:p>
     <w:sectPr>

</xml_diff>